<commit_message>
Transient respone to unit steo of the original system added
</commit_message>
<xml_diff>
--- a/DC Motor Speed Control Project Report.docx
+++ b/DC Motor Speed Control Project Report.docx
@@ -5,34 +5,262 @@
     <w:p>
       <w:pPr>
         <w:pStyle w:val="Balk1"/>
-      </w:pPr>
+        <w:rPr>
+          <w:lang w:val="en-US"/>
+        </w:rPr>
+      </w:pPr>
+      <w:r>
+        <w:rPr>
+          <w:lang w:val="en-US"/>
+        </w:rPr>
+        <w:t>Introduction</w:t>
+      </w:r>
+    </w:p>
+    <w:p>
+      <w:pPr>
+        <w:rPr>
+          <w:lang w:val="en-US"/>
+        </w:rPr>
+      </w:pPr>
+    </w:p>
+    <w:p>
+      <w:pPr>
+        <w:pStyle w:val="Balk1"/>
+        <w:rPr>
+          <w:lang w:val="en-US"/>
+        </w:rPr>
+      </w:pPr>
+      <w:r>
+        <w:rPr>
+          <w:lang w:val="en-US"/>
+        </w:rPr>
+        <w:t>System modeling</w:t>
+      </w:r>
+    </w:p>
+    <w:p>
+      <w:pPr>
+        <w:pStyle w:val="Balk2"/>
+        <w:rPr>
+          <w:lang w:val="en-US"/>
+        </w:rPr>
+      </w:pPr>
+      <w:r>
+        <w:rPr>
+          <w:lang w:val="en-US"/>
+        </w:rPr>
+        <w:t xml:space="preserve">Transfer function determination with </w:t>
+      </w:r>
       <w:proofErr w:type="spellStart"/>
       <w:r>
-        <w:t>Introduction</w:t>
-      </w:r>
-      <w:proofErr w:type="spellEnd"/>
-    </w:p>
-    <w:p/>
-    <w:p>
-      <w:pPr>
-        <w:pStyle w:val="Balk1"/>
-      </w:pPr>
-      <w:proofErr w:type="spellStart"/>
-      <w:r>
-        <w:t>System</w:t>
+        <w:rPr>
+          <w:lang w:val="en-US"/>
+        </w:rPr>
+        <w:t>laplace</w:t>
       </w:r>
       <w:proofErr w:type="spellEnd"/>
       <w:r>
+        <w:rPr>
+          <w:lang w:val="en-US"/>
+        </w:rPr>
         <w:t xml:space="preserve"> </w:t>
       </w:r>
-      <w:proofErr w:type="spellStart"/>
+      <w:proofErr w:type="gramStart"/>
       <w:r>
-        <w:t>modeling</w:t>
+        <w:rPr>
+          <w:lang w:val="en-US"/>
+        </w:rPr>
+        <w:t>transform</w:t>
       </w:r>
-      <w:proofErr w:type="spellEnd"/>
+      <w:proofErr w:type="gramEnd"/>
+      <w:r>
+        <w:rPr>
+          <w:lang w:val="en-US"/>
+        </w:rPr>
+        <w:t xml:space="preserve"> </w:t>
+      </w:r>
     </w:p>
-    <w:p/>
-    <w:p/>
+    <w:p>
+      <w:pPr>
+        <w:rPr>
+          <w:lang w:val="en-US"/>
+        </w:rPr>
+      </w:pPr>
+    </w:p>
+    <w:p>
+      <w:pPr>
+        <w:pStyle w:val="Balk2"/>
+        <w:rPr>
+          <w:lang w:val="en-US"/>
+        </w:rPr>
+      </w:pPr>
+      <w:r>
+        <w:rPr>
+          <w:lang w:val="en-US"/>
+        </w:rPr>
+        <w:t>State space representation</w:t>
+      </w:r>
+      <w:r>
+        <w:rPr>
+          <w:lang w:val="en-US"/>
+        </w:rPr>
+        <w:t xml:space="preserve"> of the system</w:t>
+      </w:r>
+    </w:p>
+    <w:p>
+      <w:pPr>
+        <w:rPr>
+          <w:lang w:val="en-US"/>
+        </w:rPr>
+      </w:pPr>
+    </w:p>
+    <w:p>
+      <w:pPr>
+        <w:pStyle w:val="Balk1"/>
+        <w:rPr>
+          <w:lang w:val="en-US"/>
+        </w:rPr>
+      </w:pPr>
+      <w:r>
+        <w:rPr>
+          <w:lang w:val="en-US"/>
+        </w:rPr>
+        <w:t xml:space="preserve">Transient </w:t>
+      </w:r>
+      <w:r>
+        <w:rPr>
+          <w:lang w:val="en-US"/>
+        </w:rPr>
+        <w:t>response</w:t>
+      </w:r>
+      <w:r>
+        <w:rPr>
+          <w:lang w:val="en-US"/>
+        </w:rPr>
+        <w:t xml:space="preserve"> quality</w:t>
+      </w:r>
+      <w:r>
+        <w:rPr>
+          <w:lang w:val="en-US"/>
+        </w:rPr>
+        <w:t xml:space="preserve"> of the </w:t>
+      </w:r>
+      <w:r>
+        <w:rPr>
+          <w:lang w:val="en-US"/>
+        </w:rPr>
+        <w:t xml:space="preserve">original </w:t>
+      </w:r>
+      <w:r>
+        <w:rPr>
+          <w:lang w:val="en-US"/>
+        </w:rPr>
+        <w:t xml:space="preserve">system to step </w:t>
+      </w:r>
+      <w:proofErr w:type="gramStart"/>
+      <w:r>
+        <w:rPr>
+          <w:lang w:val="en-US"/>
+        </w:rPr>
+        <w:t>excitation</w:t>
+      </w:r>
+      <w:proofErr w:type="gramEnd"/>
+    </w:p>
+    <w:p>
+      <w:pPr>
+        <w:rPr>
+          <w:lang w:val="en-US"/>
+        </w:rPr>
+      </w:pPr>
+    </w:p>
+    <w:p>
+      <w:pPr>
+        <w:rPr>
+          <w:lang w:val="en-US"/>
+        </w:rPr>
+      </w:pPr>
+    </w:p>
+    <w:p>
+      <w:pPr>
+        <w:rPr>
+          <w:lang w:val="en-US"/>
+        </w:rPr>
+      </w:pPr>
+      <w:r>
+        <w:rPr>
+          <w:lang w:val="en-US"/>
+        </w:rPr>
+        <w:drawing>
+          <wp:inline distT="0" distB="0" distL="0" distR="0" wp14:anchorId="3414069B" wp14:editId="4201A73A">
+            <wp:extent cx="5760720" cy="3491230"/>
+            <wp:effectExtent l="0" t="0" r="5080" b="1270"/>
+            <wp:docPr id="648506398" name="Resim 1" descr="çizgi, öykü gelişim çizgisi; kumpas; grafiğini çıkarma, paralel, diyagram içeren bir resim&#10;&#10;Açıklama otomatik olarak oluşturuldu"/>
+            <wp:cNvGraphicFramePr>
+              <a:graphicFrameLocks xmlns:a="http://schemas.openxmlformats.org/drawingml/2006/main" noChangeAspect="1"/>
+            </wp:cNvGraphicFramePr>
+            <a:graphic xmlns:a="http://schemas.openxmlformats.org/drawingml/2006/main">
+              <a:graphicData uri="http://schemas.openxmlformats.org/drawingml/2006/picture">
+                <pic:pic xmlns:pic="http://schemas.openxmlformats.org/drawingml/2006/picture">
+                  <pic:nvPicPr>
+                    <pic:cNvPr id="648506398" name="Resim 1" descr="çizgi, öykü gelişim çizgisi; kumpas; grafiğini çıkarma, paralel, diyagram içeren bir resim&#10;&#10;Açıklama otomatik olarak oluşturuldu"/>
+                    <pic:cNvPicPr/>
+                  </pic:nvPicPr>
+                  <pic:blipFill>
+                    <a:blip r:embed="rId5"/>
+                    <a:stretch>
+                      <a:fillRect/>
+                    </a:stretch>
+                  </pic:blipFill>
+                  <pic:spPr>
+                    <a:xfrm>
+                      <a:off x="0" y="0"/>
+                      <a:ext cx="5760720" cy="3491230"/>
+                    </a:xfrm>
+                    <a:prstGeom prst="rect">
+                      <a:avLst/>
+                    </a:prstGeom>
+                  </pic:spPr>
+                </pic:pic>
+              </a:graphicData>
+            </a:graphic>
+          </wp:inline>
+        </w:drawing>
+      </w:r>
+    </w:p>
+    <w:p>
+      <w:pPr>
+        <w:rPr>
+          <w:lang w:val="en-US"/>
+        </w:rPr>
+      </w:pPr>
+    </w:p>
+    <w:p>
+      <w:pPr>
+        <w:rPr>
+          <w:lang w:val="en-US"/>
+        </w:rPr>
+      </w:pPr>
+    </w:p>
+    <w:p>
+      <w:pPr>
+        <w:rPr>
+          <w:lang w:val="en-US"/>
+        </w:rPr>
+      </w:pPr>
+    </w:p>
+    <w:p>
+      <w:pPr>
+        <w:rPr>
+          <w:lang w:val="en-US"/>
+        </w:rPr>
+      </w:pPr>
+    </w:p>
+    <w:p>
+      <w:pPr>
+        <w:rPr>
+          <w:lang w:val="en-US"/>
+        </w:rPr>
+      </w:pPr>
+    </w:p>
     <w:sectPr>
       <w:pgSz w:w="11906" w:h="16838"/>
       <w:pgMar w:top="1417" w:right="1417" w:bottom="1417" w:left="1417" w:header="708" w:footer="708" w:gutter="0"/>
@@ -662,7 +890,6 @@
     <w:next w:val="Normal"/>
     <w:link w:val="Balk2Char"/>
     <w:uiPriority w:val="9"/>
-    <w:semiHidden/>
     <w:unhideWhenUsed/>
     <w:qFormat/>
     <w:rsid w:val="00E02919"/>
@@ -909,7 +1136,6 @@
     <w:basedOn w:val="VarsaylanParagrafYazTipi"/>
     <w:link w:val="Balk2"/>
     <w:uiPriority w:val="9"/>
-    <w:semiHidden/>
     <w:rsid w:val="00E02919"/>
     <w:rPr>
       <w:rFonts w:asciiTheme="majorHAnsi" w:eastAsiaTheme="majorEastAsia" w:hAnsiTheme="majorHAnsi" w:cstheme="majorBidi"/>

</xml_diff>

<commit_message>
Quality of original system response (settling time) added
</commit_message>
<xml_diff>
--- a/DC Motor Speed Control Project Report.docx
+++ b/DC Motor Speed Control Project Report.docx
@@ -225,6 +225,303 @@
           </wp:inline>
         </w:drawing>
       </w:r>
+    </w:p>
+    <w:p>
+      <w:pPr>
+        <w:rPr>
+          <w:lang w:val="en-US"/>
+        </w:rPr>
+      </w:pPr>
+    </w:p>
+    <w:p>
+      <w:pPr>
+        <w:rPr>
+          <w:lang w:val="en-US"/>
+        </w:rPr>
+      </w:pPr>
+    </w:p>
+    <w:p>
+      <w:pPr>
+        <w:rPr>
+          <w:lang w:val="en-US"/>
+        </w:rPr>
+      </w:pPr>
+    </w:p>
+    <w:p>
+      <w:pPr>
+        <w:rPr>
+          <w:lang w:val="en-US"/>
+        </w:rPr>
+      </w:pPr>
+    </w:p>
+    <w:p>
+      <w:pPr>
+        <w:rPr>
+          <w:lang w:val="en-US"/>
+        </w:rPr>
+      </w:pPr>
+    </w:p>
+    <w:p>
+      <w:pPr>
+        <w:rPr>
+          <w:lang w:val="en-US"/>
+        </w:rPr>
+      </w:pPr>
+    </w:p>
+    <w:p>
+      <w:pPr>
+        <w:rPr>
+          <w:lang w:val="en-US"/>
+        </w:rPr>
+      </w:pPr>
+    </w:p>
+    <w:p>
+      <w:pPr>
+        <w:rPr>
+          <w:lang w:val="en-US"/>
+        </w:rPr>
+      </w:pPr>
+    </w:p>
+    <w:p>
+      <w:pPr>
+        <w:rPr>
+          <w:lang w:val="en-US"/>
+        </w:rPr>
+      </w:pPr>
+    </w:p>
+    <w:p>
+      <w:pPr>
+        <w:rPr>
+          <w:lang w:val="en-US"/>
+        </w:rPr>
+      </w:pPr>
+      <w:r>
+        <w:rPr>
+          <w:lang w:val="en-US"/>
+        </w:rPr>
+        <w:t xml:space="preserve">Finding %5 error time so </w:t>
+      </w:r>
+      <w:proofErr w:type="spellStart"/>
+      <w:r>
+        <w:rPr>
+          <w:lang w:val="en-US"/>
+        </w:rPr>
+        <w:t>tao</w:t>
+      </w:r>
+      <w:proofErr w:type="spellEnd"/>
+      <w:r>
+        <w:rPr>
+          <w:lang w:val="en-US"/>
+        </w:rPr>
+        <w:t xml:space="preserve"> = 6.412</w:t>
+      </w:r>
+      <w:r>
+        <w:rPr>
+          <w:lang w:val="en-US"/>
+        </w:rPr>
+        <w:t xml:space="preserve"> s</w:t>
+      </w:r>
+    </w:p>
+    <w:p>
+      <w:pPr>
+        <w:rPr>
+          <w:lang w:val="en-US"/>
+        </w:rPr>
+      </w:pPr>
+    </w:p>
+    <w:p>
+      <w:pPr>
+        <w:rPr>
+          <w:lang w:val="en-US"/>
+        </w:rPr>
+      </w:pPr>
+      <w:r>
+        <w:rPr>
+          <w:noProof/>
+          <w:lang w:val="en-US"/>
+        </w:rPr>
+        <w:drawing>
+          <wp:inline distT="0" distB="0" distL="0" distR="0" wp14:anchorId="622AEA22" wp14:editId="4576CD80">
+            <wp:extent cx="5760720" cy="3515360"/>
+            <wp:effectExtent l="0" t="0" r="5080" b="2540"/>
+            <wp:docPr id="1766908426" name="Resim 1" descr="metin, çizgi, diyagram, öykü gelişim çizgisi; kumpas; grafiğini çıkarma içeren bir resim&#10;&#10;Açıklama otomatik olarak oluşturuldu"/>
+            <wp:cNvGraphicFramePr>
+              <a:graphicFrameLocks xmlns:a="http://schemas.openxmlformats.org/drawingml/2006/main" noChangeAspect="1"/>
+            </wp:cNvGraphicFramePr>
+            <a:graphic xmlns:a="http://schemas.openxmlformats.org/drawingml/2006/main">
+              <a:graphicData uri="http://schemas.openxmlformats.org/drawingml/2006/picture">
+                <pic:pic xmlns:pic="http://schemas.openxmlformats.org/drawingml/2006/picture">
+                  <pic:nvPicPr>
+                    <pic:cNvPr id="1766908426" name="Resim 1" descr="metin, çizgi, diyagram, öykü gelişim çizgisi; kumpas; grafiğini çıkarma içeren bir resim&#10;&#10;Açıklama otomatik olarak oluşturuldu"/>
+                    <pic:cNvPicPr/>
+                  </pic:nvPicPr>
+                  <pic:blipFill>
+                    <a:blip r:embed="rId6">
+                      <a:extLst>
+                        <a:ext uri="{28A0092B-C50C-407E-A947-70E740481C1C}">
+                          <a14:useLocalDpi xmlns:a14="http://schemas.microsoft.com/office/drawing/2010/main" val="0"/>
+                        </a:ext>
+                      </a:extLst>
+                    </a:blip>
+                    <a:stretch>
+                      <a:fillRect/>
+                    </a:stretch>
+                  </pic:blipFill>
+                  <pic:spPr>
+                    <a:xfrm>
+                      <a:off x="0" y="0"/>
+                      <a:ext cx="5760720" cy="3515360"/>
+                    </a:xfrm>
+                    <a:prstGeom prst="rect">
+                      <a:avLst/>
+                    </a:prstGeom>
+                  </pic:spPr>
+                </pic:pic>
+              </a:graphicData>
+            </a:graphic>
+          </wp:inline>
+        </w:drawing>
+      </w:r>
+    </w:p>
+    <w:p>
+      <w:pPr>
+        <w:rPr>
+          <w:lang w:val="en-US"/>
+        </w:rPr>
+      </w:pPr>
+    </w:p>
+    <w:p>
+      <w:pPr>
+        <w:rPr>
+          <w:lang w:val="en-US"/>
+        </w:rPr>
+      </w:pPr>
+      <w:r>
+        <w:rPr>
+          <w:lang w:val="en-US"/>
+        </w:rPr>
+        <w:t>Finding %</w:t>
+      </w:r>
+      <w:r>
+        <w:rPr>
+          <w:lang w:val="en-US"/>
+        </w:rPr>
+        <w:t>2</w:t>
+      </w:r>
+      <w:r>
+        <w:rPr>
+          <w:lang w:val="en-US"/>
+        </w:rPr>
+        <w:t xml:space="preserve"> error time so </w:t>
+      </w:r>
+      <w:proofErr w:type="spellStart"/>
+      <w:r>
+        <w:rPr>
+          <w:lang w:val="en-US"/>
+        </w:rPr>
+        <w:t>tao</w:t>
+      </w:r>
+      <w:proofErr w:type="spellEnd"/>
+      <w:r>
+        <w:rPr>
+          <w:lang w:val="en-US"/>
+        </w:rPr>
+        <w:t xml:space="preserve"> = </w:t>
+      </w:r>
+      <w:r>
+        <w:rPr>
+          <w:lang w:val="en-US"/>
+        </w:rPr>
+        <w:t>5.7585</w:t>
+      </w:r>
+      <w:r>
+        <w:rPr>
+          <w:lang w:val="en-US"/>
+        </w:rPr>
+        <w:t>s</w:t>
+      </w:r>
+    </w:p>
+    <w:p>
+      <w:pPr>
+        <w:rPr>
+          <w:lang w:val="en-US"/>
+        </w:rPr>
+      </w:pPr>
+    </w:p>
+    <w:p>
+      <w:pPr>
+        <w:rPr>
+          <w:lang w:val="en-US"/>
+        </w:rPr>
+      </w:pPr>
+    </w:p>
+    <w:p>
+      <w:pPr>
+        <w:rPr>
+          <w:lang w:val="en-US"/>
+        </w:rPr>
+      </w:pPr>
+      <w:r>
+        <w:rPr>
+          <w:lang w:val="en-US"/>
+        </w:rPr>
+        <w:drawing>
+          <wp:inline distT="0" distB="0" distL="0" distR="0" wp14:anchorId="7A8FF6FF" wp14:editId="24016957">
+            <wp:extent cx="5760720" cy="3489325"/>
+            <wp:effectExtent l="0" t="0" r="5080" b="3175"/>
+            <wp:docPr id="242342510" name="Resim 1" descr="metin, ekran görüntüsü, çizgi, öykü gelişim çizgisi; kumpas; grafiğini çıkarma içeren bir resim&#10;&#10;Açıklama otomatik olarak oluşturuldu"/>
+            <wp:cNvGraphicFramePr>
+              <a:graphicFrameLocks xmlns:a="http://schemas.openxmlformats.org/drawingml/2006/main" noChangeAspect="1"/>
+            </wp:cNvGraphicFramePr>
+            <a:graphic xmlns:a="http://schemas.openxmlformats.org/drawingml/2006/main">
+              <a:graphicData uri="http://schemas.openxmlformats.org/drawingml/2006/picture">
+                <pic:pic xmlns:pic="http://schemas.openxmlformats.org/drawingml/2006/picture">
+                  <pic:nvPicPr>
+                    <pic:cNvPr id="242342510" name="Resim 1" descr="metin, ekran görüntüsü, çizgi, öykü gelişim çizgisi; kumpas; grafiğini çıkarma içeren bir resim&#10;&#10;Açıklama otomatik olarak oluşturuldu"/>
+                    <pic:cNvPicPr/>
+                  </pic:nvPicPr>
+                  <pic:blipFill>
+                    <a:blip r:embed="rId7"/>
+                    <a:stretch>
+                      <a:fillRect/>
+                    </a:stretch>
+                  </pic:blipFill>
+                  <pic:spPr>
+                    <a:xfrm>
+                      <a:off x="0" y="0"/>
+                      <a:ext cx="5760720" cy="3489325"/>
+                    </a:xfrm>
+                    <a:prstGeom prst="rect">
+                      <a:avLst/>
+                    </a:prstGeom>
+                  </pic:spPr>
+                </pic:pic>
+              </a:graphicData>
+            </a:graphic>
+          </wp:inline>
+        </w:drawing>
+      </w:r>
+    </w:p>
+    <w:p>
+      <w:pPr>
+        <w:rPr>
+          <w:lang w:val="en-US"/>
+        </w:rPr>
+      </w:pPr>
+    </w:p>
+    <w:p>
+      <w:pPr>
+        <w:rPr>
+          <w:lang w:val="en-US"/>
+        </w:rPr>
+      </w:pPr>
+    </w:p>
+    <w:p>
+      <w:pPr>
+        <w:rPr>
+          <w:lang w:val="en-US"/>
+        </w:rPr>
+      </w:pPr>
     </w:p>
     <w:p>
       <w:pPr>

</xml_diff>

<commit_message>
step response added transfer function bug fixed
</commit_message>
<xml_diff>
--- a/DC Motor Speed Control Project Report.docx
+++ b/DC Motor Speed Control Project Report.docx
@@ -313,7 +313,13 @@
         <w:rPr>
           <w:lang w:val="en-US"/>
         </w:rPr>
-        <w:t xml:space="preserve"> = 6.412</w:t>
+        <w:t xml:space="preserve"> = </w:t>
+      </w:r>
+      <w:r>
+        <w:rPr>
+          <w:lang w:val="en-US"/>
+        </w:rPr>
+        <w:t>0.186</w:t>
       </w:r>
       <w:r>
         <w:rPr>
@@ -337,14 +343,13 @@
       </w:pPr>
       <w:r>
         <w:rPr>
-          <w:noProof/>
           <w:lang w:val="en-US"/>
         </w:rPr>
         <w:drawing>
-          <wp:inline distT="0" distB="0" distL="0" distR="0" wp14:anchorId="622AEA22" wp14:editId="4576CD80">
-            <wp:extent cx="5760720" cy="3515360"/>
-            <wp:effectExtent l="0" t="0" r="5080" b="2540"/>
-            <wp:docPr id="1766908426" name="Resim 1" descr="metin, çizgi, diyagram, öykü gelişim çizgisi; kumpas; grafiğini çıkarma içeren bir resim&#10;&#10;Açıklama otomatik olarak oluşturuldu"/>
+          <wp:inline distT="0" distB="0" distL="0" distR="0" wp14:anchorId="7CCE0B9A" wp14:editId="4A61E617">
+            <wp:extent cx="5760720" cy="2943225"/>
+            <wp:effectExtent l="0" t="0" r="5080" b="3175"/>
+            <wp:docPr id="1487724767" name="Resim 1" descr="metin, ekran görüntüsü, çizgi, öykü gelişim çizgisi; kumpas; grafiğini çıkarma içeren bir resim&#10;&#10;Açıklama otomatik olarak oluşturuldu"/>
             <wp:cNvGraphicFramePr>
               <a:graphicFrameLocks xmlns:a="http://schemas.openxmlformats.org/drawingml/2006/main" noChangeAspect="1"/>
             </wp:cNvGraphicFramePr>
@@ -352,17 +357,11 @@
               <a:graphicData uri="http://schemas.openxmlformats.org/drawingml/2006/picture">
                 <pic:pic xmlns:pic="http://schemas.openxmlformats.org/drawingml/2006/picture">
                   <pic:nvPicPr>
-                    <pic:cNvPr id="1766908426" name="Resim 1" descr="metin, çizgi, diyagram, öykü gelişim çizgisi; kumpas; grafiğini çıkarma içeren bir resim&#10;&#10;Açıklama otomatik olarak oluşturuldu"/>
+                    <pic:cNvPr id="1487724767" name="Resim 1" descr="metin, ekran görüntüsü, çizgi, öykü gelişim çizgisi; kumpas; grafiğini çıkarma içeren bir resim&#10;&#10;Açıklama otomatik olarak oluşturuldu"/>
                     <pic:cNvPicPr/>
                   </pic:nvPicPr>
                   <pic:blipFill>
-                    <a:blip r:embed="rId6">
-                      <a:extLst>
-                        <a:ext uri="{28A0092B-C50C-407E-A947-70E740481C1C}">
-                          <a14:useLocalDpi xmlns:a14="http://schemas.microsoft.com/office/drawing/2010/main" val="0"/>
-                        </a:ext>
-                      </a:extLst>
-                    </a:blip>
+                    <a:blip r:embed="rId6"/>
                     <a:stretch>
                       <a:fillRect/>
                     </a:stretch>
@@ -370,7 +369,7 @@
                   <pic:spPr>
                     <a:xfrm>
                       <a:off x="0" y="0"/>
-                      <a:ext cx="5760720" cy="3515360"/>
+                      <a:ext cx="5760720" cy="2943225"/>
                     </a:xfrm>
                     <a:prstGeom prst="rect">
                       <a:avLst/>
@@ -432,7 +431,7 @@
         <w:rPr>
           <w:lang w:val="en-US"/>
         </w:rPr>
-        <w:t>5.7585</w:t>
+        <w:t>0.1795</w:t>
       </w:r>
       <w:r>
         <w:rPr>
@@ -466,10 +465,10 @@
           <w:lang w:val="en-US"/>
         </w:rPr>
         <w:drawing>
-          <wp:inline distT="0" distB="0" distL="0" distR="0" wp14:anchorId="7A8FF6FF" wp14:editId="24016957">
-            <wp:extent cx="5760720" cy="3489325"/>
-            <wp:effectExtent l="0" t="0" r="5080" b="3175"/>
-            <wp:docPr id="242342510" name="Resim 1" descr="metin, ekran görüntüsü, çizgi, öykü gelişim çizgisi; kumpas; grafiğini çıkarma içeren bir resim&#10;&#10;Açıklama otomatik olarak oluşturuldu"/>
+          <wp:inline distT="0" distB="0" distL="0" distR="0" wp14:anchorId="242C25ED" wp14:editId="79B36B72">
+            <wp:extent cx="5760720" cy="2924810"/>
+            <wp:effectExtent l="0" t="0" r="5080" b="0"/>
+            <wp:docPr id="35182745" name="Resim 1" descr="metin, çizgi, öykü gelişim çizgisi; kumpas; grafiğini çıkarma, ekran görüntüsü içeren bir resim&#10;&#10;Açıklama otomatik olarak oluşturuldu"/>
             <wp:cNvGraphicFramePr>
               <a:graphicFrameLocks xmlns:a="http://schemas.openxmlformats.org/drawingml/2006/main" noChangeAspect="1"/>
             </wp:cNvGraphicFramePr>
@@ -477,7 +476,7 @@
               <a:graphicData uri="http://schemas.openxmlformats.org/drawingml/2006/picture">
                 <pic:pic xmlns:pic="http://schemas.openxmlformats.org/drawingml/2006/picture">
                   <pic:nvPicPr>
-                    <pic:cNvPr id="242342510" name="Resim 1" descr="metin, ekran görüntüsü, çizgi, öykü gelişim çizgisi; kumpas; grafiğini çıkarma içeren bir resim&#10;&#10;Açıklama otomatik olarak oluşturuldu"/>
+                    <pic:cNvPr id="35182745" name="Resim 1" descr="metin, çizgi, öykü gelişim çizgisi; kumpas; grafiğini çıkarma, ekran görüntüsü içeren bir resim&#10;&#10;Açıklama otomatik olarak oluşturuldu"/>
                     <pic:cNvPicPr/>
                   </pic:nvPicPr>
                   <pic:blipFill>
@@ -489,7 +488,7 @@
                   <pic:spPr>
                     <a:xfrm>
                       <a:off x="0" y="0"/>
-                      <a:ext cx="5760720" cy="3489325"/>
+                      <a:ext cx="5760720" cy="2924810"/>
                     </a:xfrm>
                     <a:prstGeom prst="rect">
                       <a:avLst/>
@@ -529,6 +528,110 @@
           <w:lang w:val="en-US"/>
         </w:rPr>
       </w:pPr>
+    </w:p>
+    <w:p>
+      <w:pPr>
+        <w:rPr>
+          <w:lang w:val="en-US"/>
+        </w:rPr>
+      </w:pPr>
+    </w:p>
+    <w:p>
+      <w:pPr>
+        <w:pStyle w:val="Balk1"/>
+        <w:rPr>
+          <w:lang w:val="en-US"/>
+        </w:rPr>
+      </w:pPr>
+      <w:r>
+        <w:rPr>
+          <w:lang w:val="en-US"/>
+        </w:rPr>
+        <w:t>Stability check</w:t>
+      </w:r>
+    </w:p>
+    <w:p>
+      <w:pPr>
+        <w:rPr>
+          <w:lang w:val="en-US"/>
+        </w:rPr>
+      </w:pPr>
+    </w:p>
+    <w:p>
+      <w:pPr>
+        <w:pStyle w:val="Balk1"/>
+        <w:rPr>
+          <w:lang w:val="en-US"/>
+        </w:rPr>
+      </w:pPr>
+    </w:p>
+    <w:p>
+      <w:pPr>
+        <w:rPr>
+          <w:lang w:val="en-US"/>
+        </w:rPr>
+      </w:pPr>
+    </w:p>
+    <w:p>
+      <w:pPr>
+        <w:rPr>
+          <w:lang w:val="en-US"/>
+        </w:rPr>
+      </w:pPr>
+    </w:p>
+    <w:p>
+      <w:pPr>
+        <w:rPr>
+          <w:lang w:val="en-US"/>
+        </w:rPr>
+      </w:pPr>
+    </w:p>
+    <w:p>
+      <w:pPr>
+        <w:rPr>
+          <w:lang w:val="en-US"/>
+        </w:rPr>
+      </w:pPr>
+      <w:r>
+        <w:rPr>
+          <w:lang w:val="en-US"/>
+        </w:rPr>
+        <w:drawing>
+          <wp:inline distT="0" distB="0" distL="0" distR="0" wp14:anchorId="5E40BA9C" wp14:editId="18219B65">
+            <wp:extent cx="5760720" cy="2983230"/>
+            <wp:effectExtent l="0" t="0" r="5080" b="1270"/>
+            <wp:docPr id="1709763014" name="Resim 1" descr="metin, öykü gelişim çizgisi; kumpas; grafiğini çıkarma, ekran görüntüsü, çizgi içeren bir resim&#10;&#10;Açıklama otomatik olarak oluşturuldu"/>
+            <wp:cNvGraphicFramePr>
+              <a:graphicFrameLocks xmlns:a="http://schemas.openxmlformats.org/drawingml/2006/main" noChangeAspect="1"/>
+            </wp:cNvGraphicFramePr>
+            <a:graphic xmlns:a="http://schemas.openxmlformats.org/drawingml/2006/main">
+              <a:graphicData uri="http://schemas.openxmlformats.org/drawingml/2006/picture">
+                <pic:pic xmlns:pic="http://schemas.openxmlformats.org/drawingml/2006/picture">
+                  <pic:nvPicPr>
+                    <pic:cNvPr id="1709763014" name="Resim 1" descr="metin, öykü gelişim çizgisi; kumpas; grafiğini çıkarma, ekran görüntüsü, çizgi içeren bir resim&#10;&#10;Açıklama otomatik olarak oluşturuldu"/>
+                    <pic:cNvPicPr/>
+                  </pic:nvPicPr>
+                  <pic:blipFill>
+                    <a:blip r:embed="rId8"/>
+                    <a:stretch>
+                      <a:fillRect/>
+                    </a:stretch>
+                  </pic:blipFill>
+                  <pic:spPr>
+                    <a:xfrm>
+                      <a:off x="0" y="0"/>
+                      <a:ext cx="5760720" cy="2983230"/>
+                    </a:xfrm>
+                    <a:prstGeom prst="rect">
+                      <a:avLst/>
+                    </a:prstGeom>
+                  </pic:spPr>
+                </pic:pic>
+              </a:graphicData>
+            </a:graphic>
+          </wp:inline>
+        </w:drawing>
+      </w:r>
     </w:p>
     <w:p>
       <w:pPr>

</xml_diff>

<commit_message>
steady state response and error for impulse input added
</commit_message>
<xml_diff>
--- a/DC Motor Speed Control Project Report.docx
+++ b/DC Motor Speed Control Project Report.docx
@@ -564,30 +564,82 @@
           <w:lang w:val="en-US"/>
         </w:rPr>
       </w:pPr>
-    </w:p>
-    <w:p>
-      <w:pPr>
-        <w:rPr>
-          <w:lang w:val="en-US"/>
-        </w:rPr>
-      </w:pPr>
-    </w:p>
-    <w:p>
-      <w:pPr>
-        <w:rPr>
-          <w:lang w:val="en-US"/>
-        </w:rPr>
-      </w:pPr>
-    </w:p>
-    <w:p>
-      <w:pPr>
-        <w:rPr>
-          <w:lang w:val="en-US"/>
-        </w:rPr>
-      </w:pPr>
-    </w:p>
-    <w:p>
-      <w:pPr>
+      <w:r>
+        <w:rPr>
+          <w:lang w:val="en-US"/>
+        </w:rPr>
+        <w:lastRenderedPageBreak/>
+        <w:t>Impulse, Step and Ramp responses</w:t>
+      </w:r>
+    </w:p>
+    <w:p>
+      <w:pPr>
+        <w:rPr>
+          <w:lang w:val="en-US"/>
+        </w:rPr>
+      </w:pPr>
+    </w:p>
+    <w:p>
+      <w:pPr>
+        <w:pStyle w:val="Balk2"/>
+        <w:rPr>
+          <w:lang w:val="en-US"/>
+        </w:rPr>
+      </w:pPr>
+      <w:r>
+        <w:rPr>
+          <w:lang w:val="en-US"/>
+        </w:rPr>
+        <w:t>S</w:t>
+      </w:r>
+      <w:r>
+        <w:rPr>
+          <w:lang w:val="en-US"/>
+        </w:rPr>
+        <w:t>teady state</w:t>
+      </w:r>
+      <w:r>
+        <w:rPr>
+          <w:lang w:val="en-US"/>
+        </w:rPr>
+        <w:t xml:space="preserve"> response</w:t>
+      </w:r>
+      <w:r>
+        <w:rPr>
+          <w:lang w:val="en-US"/>
+        </w:rPr>
+        <w:t xml:space="preserve"> and error of Impulse </w:t>
+      </w:r>
+      <w:r>
+        <w:rPr>
+          <w:lang w:val="en-US"/>
+        </w:rPr>
+        <w:t>I</w:t>
+      </w:r>
+      <w:r>
+        <w:rPr>
+          <w:lang w:val="en-US"/>
+        </w:rPr>
+        <w:t>nput</w:t>
+      </w:r>
+    </w:p>
+    <w:p>
+      <w:pPr>
+        <w:rPr>
+          <w:lang w:val="en-US"/>
+        </w:rPr>
+      </w:pPr>
+    </w:p>
+    <w:p>
+      <w:pPr>
+        <w:rPr>
+          <w:lang w:val="en-US"/>
+        </w:rPr>
+      </w:pPr>
+    </w:p>
+    <w:p>
+      <w:pPr>
+        <w:jc w:val="center"/>
         <w:rPr>
           <w:lang w:val="en-US"/>
         </w:rPr>
@@ -597,10 +649,10 @@
           <w:lang w:val="en-US"/>
         </w:rPr>
         <w:drawing>
-          <wp:inline distT="0" distB="0" distL="0" distR="0" wp14:anchorId="5E40BA9C" wp14:editId="18219B65">
-            <wp:extent cx="5760720" cy="2983230"/>
-            <wp:effectExtent l="0" t="0" r="5080" b="1270"/>
-            <wp:docPr id="1709763014" name="Resim 1" descr="metin, öykü gelişim çizgisi; kumpas; grafiğini çıkarma, ekran görüntüsü, çizgi içeren bir resim&#10;&#10;Açıklama otomatik olarak oluşturuldu"/>
+          <wp:inline distT="0" distB="0" distL="0" distR="0" wp14:anchorId="2D121BFD" wp14:editId="6309D3D6">
+            <wp:extent cx="4757931" cy="3297301"/>
+            <wp:effectExtent l="0" t="0" r="5080" b="5080"/>
+            <wp:docPr id="673170371" name="Resim 1" descr="metin, öykü gelişim çizgisi; kumpas; grafiğini çıkarma, ekran görüntüsü, çizgi içeren bir resim&#10;&#10;Açıklama otomatik olarak oluşturuldu"/>
             <wp:cNvGraphicFramePr>
               <a:graphicFrameLocks xmlns:a="http://schemas.openxmlformats.org/drawingml/2006/main" noChangeAspect="1"/>
             </wp:cNvGraphicFramePr>
@@ -608,7 +660,7 @@
               <a:graphicData uri="http://schemas.openxmlformats.org/drawingml/2006/picture">
                 <pic:pic xmlns:pic="http://schemas.openxmlformats.org/drawingml/2006/picture">
                   <pic:nvPicPr>
-                    <pic:cNvPr id="1709763014" name="Resim 1" descr="metin, öykü gelişim çizgisi; kumpas; grafiğini çıkarma, ekran görüntüsü, çizgi içeren bir resim&#10;&#10;Açıklama otomatik olarak oluşturuldu"/>
+                    <pic:cNvPr id="673170371" name="Resim 1" descr="metin, öykü gelişim çizgisi; kumpas; grafiğini çıkarma, ekran görüntüsü, çizgi içeren bir resim&#10;&#10;Açıklama otomatik olarak oluşturuldu"/>
                     <pic:cNvPicPr/>
                   </pic:nvPicPr>
                   <pic:blipFill>
@@ -620,7 +672,7 @@
                   <pic:spPr>
                     <a:xfrm>
                       <a:off x="0" y="0"/>
-                      <a:ext cx="5760720" cy="2983230"/>
+                      <a:ext cx="4803150" cy="3328639"/>
                     </a:xfrm>
                     <a:prstGeom prst="rect">
                       <a:avLst/>
@@ -635,20 +687,7 @@
     </w:p>
     <w:p>
       <w:pPr>
-        <w:rPr>
-          <w:lang w:val="en-US"/>
-        </w:rPr>
-      </w:pPr>
-    </w:p>
-    <w:p>
-      <w:pPr>
-        <w:rPr>
-          <w:lang w:val="en-US"/>
-        </w:rPr>
-      </w:pPr>
-    </w:p>
-    <w:p>
-      <w:pPr>
+        <w:jc w:val="center"/>
         <w:rPr>
           <w:lang w:val="en-US"/>
         </w:rPr>

</xml_diff>